<commit_message>
create Design Doc content and edit Pitch Doc
</commit_message>
<xml_diff>
--- a/DocsAndAnotherAssets/Nhóm 10 - 63CNTT-NB.VA - Pitch Doc.docx
+++ b/DocsAndAnotherAssets/Nhóm 10 - 63CNTT-NB.VA - Pitch Doc.docx
@@ -976,6 +976,15 @@
     </w:p>
     <w:sdt>
       <w:sdtPr>
+        <w:rPr>
+          <w:rFonts w:asciiTheme="minorHAnsi" w:eastAsiaTheme="minorEastAsia" w:hAnsiTheme="minorHAnsi" w:cstheme="minorBidi"/>
+          <w:color w:val="auto"/>
+          <w:kern w:val="2"/>
+          <w:sz w:val="24"/>
+          <w:szCs w:val="24"/>
+          <w:lang w:val="vi-VN" w:eastAsia="ja-JP"/>
+          <w14:ligatures w14:val="standardContextual"/>
+        </w:rPr>
         <w:id w:val="1340265641"/>
         <w:docPartObj>
           <w:docPartGallery w:val="Table of Contents"/>
@@ -984,16 +993,9 @@
       </w:sdtPr>
       <w:sdtEndPr>
         <w:rPr>
-          <w:rFonts w:asciiTheme="minorHAnsi" w:eastAsiaTheme="minorEastAsia" w:hAnsiTheme="minorHAnsi" w:cstheme="minorBidi"/>
           <w:b/>
           <w:bCs/>
           <w:noProof/>
-          <w:color w:val="auto"/>
-          <w:kern w:val="2"/>
-          <w:sz w:val="24"/>
-          <w:szCs w:val="24"/>
-          <w:lang w:val="vi-VN" w:eastAsia="ja-JP"/>
-          <w14:ligatures w14:val="standardContextual"/>
         </w:rPr>
       </w:sdtEndPr>
       <w:sdtContent>
@@ -1617,6 +1619,15 @@
         </w:rPr>
         <w:t>Mục tiêu:</w:t>
       </w:r>
+      <w:r>
+        <w:rPr>
+          <w:rFonts w:asciiTheme="majorHAnsi" w:hAnsiTheme="majorHAnsi" w:cstheme="majorHAnsi"/>
+          <w:sz w:val="32"/>
+          <w:szCs w:val="32"/>
+          <w:lang w:val="en-US"/>
+        </w:rPr>
+        <w:t xml:space="preserve"> Tạo ra một game thể loại Metroidvania</w:t>
+      </w:r>
     </w:p>
     <w:p>
       <w:pPr>
@@ -1645,6 +1656,15 @@
         </w:rPr>
         <w:t>Điểm độc đáo</w:t>
       </w:r>
+      <w:r>
+        <w:rPr>
+          <w:rFonts w:asciiTheme="majorHAnsi" w:hAnsiTheme="majorHAnsi" w:cstheme="majorHAnsi"/>
+          <w:sz w:val="32"/>
+          <w:szCs w:val="32"/>
+          <w:lang w:val="en-US"/>
+        </w:rPr>
+        <w:t xml:space="preserve">: Nhân vật </w:t>
+      </w:r>
     </w:p>
     <w:p>
       <w:pPr>
@@ -1659,19 +1679,31 @@
         <w:ind w:right="-144"/>
         <w:rPr>
           <w:rFonts w:asciiTheme="majorHAnsi" w:hAnsiTheme="majorHAnsi" w:cstheme="majorHAnsi"/>
-          <w:sz w:val="32"/>
-          <w:szCs w:val="32"/>
-          <w:lang w:val="en-US"/>
-        </w:rPr>
-      </w:pPr>
-      <w:r>
-        <w:rPr>
-          <w:rFonts w:asciiTheme="majorHAnsi" w:hAnsiTheme="majorHAnsi" w:cstheme="majorHAnsi"/>
+          <w:strike/>
+          <w:sz w:val="32"/>
+          <w:szCs w:val="32"/>
+          <w:lang w:val="en-US"/>
+        </w:rPr>
+      </w:pPr>
+      <w:r>
+        <w:rPr>
+          <w:rFonts w:asciiTheme="majorHAnsi" w:hAnsiTheme="majorHAnsi" w:cstheme="majorHAnsi"/>
+          <w:strike/>
           <w:sz w:val="32"/>
           <w:szCs w:val="32"/>
           <w:lang w:val="en-US"/>
         </w:rPr>
         <w:t>Các tính năng chính</w:t>
+      </w:r>
+      <w:r>
+        <w:rPr>
+          <w:rFonts w:asciiTheme="majorHAnsi" w:hAnsiTheme="majorHAnsi" w:cstheme="majorHAnsi"/>
+          <w:strike/>
+          <w:sz w:val="32"/>
+          <w:szCs w:val="32"/>
+          <w:lang w:val="en-US"/>
+        </w:rPr>
+        <w:t xml:space="preserve">: </w:t>
       </w:r>
     </w:p>
     <w:p>
@@ -1700,6 +1732,15 @@
           <w:lang w:val="en-US"/>
         </w:rPr>
         <w:t>Đối tượng người chơi hướng đến</w:t>
+      </w:r>
+      <w:r>
+        <w:rPr>
+          <w:rFonts w:asciiTheme="majorHAnsi" w:hAnsiTheme="majorHAnsi" w:cstheme="majorHAnsi"/>
+          <w:sz w:val="32"/>
+          <w:szCs w:val="32"/>
+          <w:lang w:val="en-US"/>
+        </w:rPr>
+        <w:t xml:space="preserve">: </w:t>
       </w:r>
     </w:p>
     <w:p>
@@ -1765,7 +1806,34 @@
           <w:szCs w:val="32"/>
           <w:lang w:val="en-US"/>
         </w:rPr>
-        <w:t>Gameplay</w:t>
+        <w:t xml:space="preserve">Cốt truyện: Hiệp sĩ JellyCat đi lạc vào vương quốc bị cổ đại. </w:t>
+      </w:r>
+      <w:r>
+        <w:rPr>
+          <w:rFonts w:asciiTheme="majorHAnsi" w:hAnsiTheme="majorHAnsi" w:cstheme="majorHAnsi"/>
+          <w:sz w:val="32"/>
+          <w:szCs w:val="32"/>
+          <w:lang w:val="en-US"/>
+        </w:rPr>
+        <w:t>Sau khi lang thang</w:t>
+      </w:r>
+      <w:r>
+        <w:rPr>
+          <w:rFonts w:asciiTheme="majorHAnsi" w:hAnsiTheme="majorHAnsi" w:cstheme="majorHAnsi"/>
+          <w:sz w:val="32"/>
+          <w:szCs w:val="32"/>
+          <w:lang w:val="en-US"/>
+        </w:rPr>
+        <w:t xml:space="preserve"> giữa đống đổ nát, Jel</w:t>
+      </w:r>
+      <w:r>
+        <w:rPr>
+          <w:rFonts w:asciiTheme="majorHAnsi" w:hAnsiTheme="majorHAnsi" w:cstheme="majorHAnsi"/>
+          <w:sz w:val="32"/>
+          <w:szCs w:val="32"/>
+          <w:lang w:val="en-US"/>
+        </w:rPr>
+        <w:t xml:space="preserve">lyCat phát hiện đây từng là </w:t>
       </w:r>
     </w:p>
     <w:p>
@@ -1796,7 +1864,25 @@
           <w:szCs w:val="32"/>
           <w:lang w:val="en-US"/>
         </w:rPr>
-        <w:t>Cơ chế</w:t>
+        <w:t>Gameplay</w:t>
+      </w:r>
+      <w:r>
+        <w:rPr>
+          <w:rFonts w:asciiTheme="majorHAnsi" w:hAnsiTheme="majorHAnsi" w:cstheme="majorHAnsi"/>
+          <w:sz w:val="32"/>
+          <w:szCs w:val="32"/>
+          <w:lang w:val="en-US"/>
+        </w:rPr>
+        <w:t>: Vào vai</w:t>
+      </w:r>
+      <w:r>
+        <w:rPr>
+          <w:rFonts w:asciiTheme="majorHAnsi" w:hAnsiTheme="majorHAnsi" w:cstheme="majorHAnsi"/>
+          <w:sz w:val="32"/>
+          <w:szCs w:val="32"/>
+          <w:lang w:val="en-US"/>
+        </w:rPr>
+        <w:t xml:space="preserve"> hiệp sĩ JellyCat, điều khiển anh chàng bằng cách phím di chuyển và ném ra vũ khí hoặc thực hiện các kĩ năng để tiêu diệt những quái vật.</w:t>
       </w:r>
     </w:p>
     <w:p>
@@ -1827,7 +1913,56 @@
           <w:szCs w:val="32"/>
           <w:lang w:val="en-US"/>
         </w:rPr>
+        <w:t>Cơ chế</w:t>
+      </w:r>
+      <w:r>
+        <w:rPr>
+          <w:rFonts w:asciiTheme="majorHAnsi" w:hAnsiTheme="majorHAnsi" w:cstheme="majorHAnsi"/>
+          <w:sz w:val="32"/>
+          <w:szCs w:val="32"/>
+          <w:lang w:val="en-US"/>
+        </w:rPr>
+        <w:t xml:space="preserve">: </w:t>
+      </w:r>
+    </w:p>
+    <w:p>
+      <w:pPr>
+        <w:pStyle w:val="ListParagraph"/>
+        <w:numPr>
+          <w:ilvl w:val="0"/>
+          <w:numId w:val="2"/>
+        </w:numPr>
+        <w:tabs>
+          <w:tab w:val="left" w:pos="8505"/>
+        </w:tabs>
+        <w:ind w:right="-144"/>
+        <w:outlineLvl w:val="0"/>
+        <w:rPr>
+          <w:rFonts w:asciiTheme="majorHAnsi" w:hAnsiTheme="majorHAnsi" w:cstheme="majorHAnsi"/>
+          <w:b/>
+          <w:bCs/>
+          <w:sz w:val="32"/>
+          <w:szCs w:val="32"/>
+          <w:lang w:val="en-US"/>
+        </w:rPr>
+      </w:pPr>
+      <w:r>
+        <w:rPr>
+          <w:rFonts w:asciiTheme="majorHAnsi" w:hAnsiTheme="majorHAnsi" w:cstheme="majorHAnsi"/>
+          <w:sz w:val="32"/>
+          <w:szCs w:val="32"/>
+          <w:lang w:val="en-US"/>
+        </w:rPr>
         <w:t>Cảm hứng sáng tạo và mục tiêu</w:t>
+      </w:r>
+      <w:r>
+        <w:rPr>
+          <w:rFonts w:asciiTheme="majorHAnsi" w:hAnsiTheme="majorHAnsi" w:cstheme="majorHAnsi"/>
+          <w:sz w:val="32"/>
+          <w:szCs w:val="32"/>
+          <w:lang w:val="en-US"/>
+        </w:rPr>
+        <w:t xml:space="preserve">: </w:t>
       </w:r>
     </w:p>
     <w:p>

</xml_diff>